<commit_message>
updated app-center partner listing doc
</commit_message>
<xml_diff>
--- a/src/manage-apps/go-market-docs/app-center-partner-listing-form.docx
+++ b/src/manage-apps/go-market-docs/app-center-partner-listing-form.docx
@@ -67,15 +67,7 @@
       </w:r>
       <w:bookmarkEnd w:id="0"/>
       <w:r>
-        <w:t xml:space="preserve">. Please plan for a </w:t>
-      </w:r>
-      <w:proofErr w:type="gramStart"/>
-      <w:r>
-        <w:t>1-2 week</w:t>
-      </w:r>
-      <w:proofErr w:type="gramEnd"/>
-      <w:r>
-        <w:t xml:space="preserve"> lead</w:t>
+        <w:t>. Please plan for a 1-2 week lead</w:t>
       </w:r>
       <w:r>
         <w:t xml:space="preserve"> </w:t>
@@ -210,7 +202,6 @@
         <w:tc>
           <w:tcPr>
             <w:tcW w:w="9352" w:type="dxa"/>
-            <w:shd w:val="clear" w:color="auto" w:fill="auto"/>
           </w:tcPr>
           <w:p/>
           <w:p>
@@ -261,7 +252,6 @@
         <w:tc>
           <w:tcPr>
             <w:tcW w:w="9352" w:type="dxa"/>
-            <w:shd w:val="clear" w:color="auto" w:fill="auto"/>
           </w:tcPr>
           <w:p/>
           <w:p>
@@ -323,7 +313,6 @@
         <w:tc>
           <w:tcPr>
             <w:tcW w:w="9352" w:type="dxa"/>
-            <w:shd w:val="clear" w:color="auto" w:fill="auto"/>
           </w:tcPr>
           <w:p/>
           <w:p>
@@ -385,7 +374,6 @@
         <w:tc>
           <w:tcPr>
             <w:tcW w:w="9352" w:type="dxa"/>
-            <w:shd w:val="clear" w:color="auto" w:fill="auto"/>
           </w:tcPr>
           <w:p/>
           <w:p>
@@ -459,7 +447,6 @@
         <w:tc>
           <w:tcPr>
             <w:tcW w:w="9352" w:type="dxa"/>
-            <w:shd w:val="clear" w:color="auto" w:fill="auto"/>
           </w:tcPr>
           <w:p/>
           <w:p>
@@ -552,7 +539,6 @@
         <w:tc>
           <w:tcPr>
             <w:tcW w:w="9352" w:type="dxa"/>
-            <w:shd w:val="clear" w:color="auto" w:fill="auto"/>
           </w:tcPr>
           <w:p/>
           <w:p>
@@ -691,7 +677,6 @@
         <w:tc>
           <w:tcPr>
             <w:tcW w:w="9352" w:type="dxa"/>
-            <w:shd w:val="clear" w:color="auto" w:fill="auto"/>
           </w:tcPr>
           <w:p/>
           <w:p/>
@@ -782,10 +767,16 @@
               <w:t>,</w:t>
             </w:r>
             <w:r>
-              <w:t xml:space="preserve"> download the optional template in the Marketing Shared Documents section of your Partner Place site on SharePoint, or</w:t>
-            </w:r>
-            <w:r>
-              <w:t xml:space="preserve"> view the </w:t>
+              <w:t xml:space="preserve"> </w:t>
+            </w:r>
+            <w:r>
+              <w:t>visit the Marketing Content Best Practices section</w:t>
+            </w:r>
+            <w:r>
+              <w:t xml:space="preserve"> of the</w:t>
+            </w:r>
+            <w:r>
+              <w:t xml:space="preserve"> </w:t>
             </w:r>
             <w:hyperlink r:id="rId10">
               <w:r>
@@ -841,7 +832,6 @@
         <w:tc>
           <w:tcPr>
             <w:tcW w:w="9352" w:type="dxa"/>
-            <w:shd w:val="clear" w:color="auto" w:fill="auto"/>
           </w:tcPr>
           <w:p/>
         </w:tc>
@@ -894,7 +884,6 @@
         <w:tc>
           <w:tcPr>
             <w:tcW w:w="9352" w:type="dxa"/>
-            <w:shd w:val="clear" w:color="auto" w:fill="auto"/>
           </w:tcPr>
           <w:p/>
           <w:p>
@@ -960,7 +949,6 @@
         <w:tc>
           <w:tcPr>
             <w:tcW w:w="9352" w:type="dxa"/>
-            <w:shd w:val="clear" w:color="auto" w:fill="auto"/>
           </w:tcPr>
           <w:tbl>
             <w:tblPr>
@@ -1206,7 +1194,6 @@
         <w:tc>
           <w:tcPr>
             <w:tcW w:w="9352" w:type="dxa"/>
-            <w:shd w:val="clear" w:color="auto" w:fill="auto"/>
           </w:tcPr>
           <w:p>
             <w:pPr>
@@ -1276,7 +1263,6 @@
         <w:tc>
           <w:tcPr>
             <w:tcW w:w="9352" w:type="dxa"/>
-            <w:shd w:val="clear" w:color="auto" w:fill="auto"/>
           </w:tcPr>
           <w:p>
             <w:r>
@@ -1324,15 +1310,7 @@
               </w:numPr>
             </w:pPr>
             <w:r>
-              <w:t xml:space="preserve">Subject: </w:t>
-            </w:r>
-            <w:proofErr w:type="spellStart"/>
-            <w:r>
-              <w:t>AppCenter</w:t>
-            </w:r>
-            <w:proofErr w:type="spellEnd"/>
-            <w:r>
-              <w:t xml:space="preserve"> Inquiry Submission</w:t>
+              <w:t>Subject: AppCenter Inquiry Submission</w:t>
             </w:r>
           </w:p>
           <w:p>
@@ -1351,13 +1329,8 @@
             <w:r>
               <w:t>sap.com</w:t>
             </w:r>
-            <w:proofErr w:type="gramStart"/>
-            <w:r>
-              <w:t>, .</w:t>
-            </w:r>
-            <w:proofErr w:type="gramEnd"/>
-            <w:r>
-              <w:t>sap.com</w:t>
+            <w:r>
+              <w:t>, .sap.com</w:t>
             </w:r>
           </w:p>
           <w:p>
@@ -1410,7 +1383,6 @@
         <w:tc>
           <w:tcPr>
             <w:tcW w:w="9352" w:type="dxa"/>
-            <w:shd w:val="clear" w:color="auto" w:fill="auto"/>
           </w:tcPr>
           <w:p>
             <w:pPr>
@@ -1484,7 +1456,6 @@
         <w:tc>
           <w:tcPr>
             <w:tcW w:w="9352" w:type="dxa"/>
-            <w:shd w:val="clear" w:color="auto" w:fill="auto"/>
           </w:tcPr>
           <w:p>
             <w:pPr>
@@ -1522,6 +1493,7 @@
                 <w:b/>
                 <w:bCs/>
               </w:rPr>
+              <w:lastRenderedPageBreak/>
               <w:t xml:space="preserve">Partner Privacy Policy URL </w:t>
             </w:r>
           </w:p>
@@ -1542,7 +1514,6 @@
         <w:tc>
           <w:tcPr>
             <w:tcW w:w="9352" w:type="dxa"/>
-            <w:shd w:val="clear" w:color="auto" w:fill="auto"/>
           </w:tcPr>
           <w:p>
             <w:pPr>
@@ -1594,7 +1565,6 @@
         <w:tc>
           <w:tcPr>
             <w:tcW w:w="9352" w:type="dxa"/>
-            <w:shd w:val="clear" w:color="auto" w:fill="auto"/>
           </w:tcPr>
           <w:p>
             <w:pPr>
@@ -1651,15 +1621,7 @@
           </w:p>
           <w:p>
             <w:r>
-              <w:t xml:space="preserve">URL provided must include sign in/up or </w:t>
-            </w:r>
-            <w:proofErr w:type="gramStart"/>
-            <w:r>
-              <w:t>sign up</w:t>
-            </w:r>
-            <w:proofErr w:type="gramEnd"/>
-            <w:r>
-              <w:t xml:space="preserve"> flows, URL must be in production and certified prior to the app launch date.</w:t>
+              <w:t>URL provided must include sign in/up or sign up flows, URL must be in production and certified prior to the app launch date.</w:t>
             </w:r>
             <w:r>
               <w:t xml:space="preserve"> Be sure to review and follow the UX Guidelines (</w:t>
@@ -1693,7 +1655,6 @@
         <w:tc>
           <w:tcPr>
             <w:tcW w:w="9352" w:type="dxa"/>
-            <w:shd w:val="clear" w:color="auto" w:fill="auto"/>
           </w:tcPr>
           <w:p>
             <w:pPr>
@@ -1748,7 +1709,6 @@
         <w:tc>
           <w:tcPr>
             <w:tcW w:w="9352" w:type="dxa"/>
-            <w:shd w:val="clear" w:color="auto" w:fill="auto"/>
           </w:tcPr>
           <w:p>
             <w:pPr>
@@ -1791,15 +1751,7 @@
           </w:p>
           <w:p>
             <w:r>
-              <w:t xml:space="preserve">Submit these details and accompanying images (see image section) </w:t>
-            </w:r>
-            <w:proofErr w:type="gramStart"/>
-            <w:r>
-              <w:t>in order to</w:t>
-            </w:r>
-            <w:proofErr w:type="gramEnd"/>
-            <w:r>
-              <w:t xml:space="preserve"> be listed in the “Connect to Apps” section of Concur Mobile. </w:t>
+              <w:t xml:space="preserve">Submit these details and accompanying images (see image section) in order to be listed in the “Connect to Apps” section of Concur Mobile. </w:t>
             </w:r>
             <w:r>
               <w:t xml:space="preserve">Currently only for </w:t>
@@ -1826,7 +1778,6 @@
         <w:tc>
           <w:tcPr>
             <w:tcW w:w="9352" w:type="dxa"/>
-            <w:shd w:val="clear" w:color="auto" w:fill="auto"/>
           </w:tcPr>
           <w:p>
             <w:pPr>
@@ -1865,20 +1816,7 @@
               <w:t xml:space="preserve">Android Package ID and App Launch URL and Parameters: </w:t>
             </w:r>
             <w:r>
-              <w:t xml:space="preserve">(URL that opens the app once installed on the user's mobile device. Example: </w:t>
-            </w:r>
-            <w:proofErr w:type="spellStart"/>
-            <w:proofErr w:type="gramStart"/>
-            <w:r>
-              <w:t>me.partnername</w:t>
-            </w:r>
-            <w:proofErr w:type="gramEnd"/>
-            <w:r>
-              <w:t>.android</w:t>
-            </w:r>
-            <w:proofErr w:type="spellEnd"/>
-            <w:r>
-              <w:t>)</w:t>
+              <w:t>(URL that opens the app once installed on the user's mobile device. Example: me.partnername.android)</w:t>
             </w:r>
           </w:p>
           <w:p>
@@ -1953,7 +1891,6 @@
         <w:tc>
           <w:tcPr>
             <w:tcW w:w="9352" w:type="dxa"/>
-            <w:shd w:val="clear" w:color="auto" w:fill="auto"/>
           </w:tcPr>
           <w:p>
             <w:pPr>
@@ -2020,7 +1957,6 @@
         <w:tc>
           <w:tcPr>
             <w:tcW w:w="9352" w:type="dxa"/>
-            <w:shd w:val="clear" w:color="auto" w:fill="auto"/>
           </w:tcPr>
           <w:p>
             <w:pPr>
@@ -2119,13 +2055,8 @@
               </w:rPr>
             </w:pPr>
             <w:r>
-              <w:t xml:space="preserve">Concur </w:t>
-            </w:r>
-            <w:proofErr w:type="spellStart"/>
-            <w:r>
-              <w:t>TripLink</w:t>
-            </w:r>
-            <w:proofErr w:type="spellEnd"/>
+              <w:t>Concur TripLink</w:t>
+            </w:r>
           </w:p>
         </w:tc>
       </w:tr>
@@ -2185,7 +2116,6 @@
         <w:tc>
           <w:tcPr>
             <w:tcW w:w="9352" w:type="dxa"/>
-            <w:shd w:val="clear" w:color="auto" w:fill="auto"/>
           </w:tcPr>
           <w:p>
             <w:pPr>
@@ -2294,7 +2224,6 @@
               </w:numPr>
             </w:pPr>
             <w:r>
-              <w:lastRenderedPageBreak/>
               <w:t>Duty of Care</w:t>
             </w:r>
           </w:p>
@@ -2317,6 +2246,7 @@
               </w:numPr>
             </w:pPr>
             <w:r>
+              <w:lastRenderedPageBreak/>
               <w:t>IT Solutions</w:t>
             </w:r>
           </w:p>
@@ -2493,7 +2423,6 @@
         <w:tc>
           <w:tcPr>
             <w:tcW w:w="9352" w:type="dxa"/>
-            <w:shd w:val="clear" w:color="auto" w:fill="auto"/>
           </w:tcPr>
           <w:p>
             <w:pPr>
@@ -2655,7 +2584,6 @@
                     <w:bottom w:val="single" w:sz="8" w:space="0" w:color="auto"/>
                     <w:right w:val="single" w:sz="8" w:space="0" w:color="auto"/>
                   </w:tcBorders>
-                  <w:shd w:val="clear" w:color="auto" w:fill="auto"/>
                   <w:tcMar>
                     <w:top w:w="0" w:type="dxa"/>
                     <w:left w:w="108" w:type="dxa"/>
@@ -2706,7 +2634,6 @@
                     <w:bottom w:val="single" w:sz="8" w:space="0" w:color="auto"/>
                     <w:right w:val="single" w:sz="8" w:space="0" w:color="auto"/>
                   </w:tcBorders>
-                  <w:shd w:val="clear" w:color="auto" w:fill="auto"/>
                   <w:tcMar>
                     <w:top w:w="0" w:type="dxa"/>
                     <w:left w:w="108" w:type="dxa"/>
@@ -2790,7 +2717,6 @@
                     <w:bottom w:val="single" w:sz="8" w:space="0" w:color="auto"/>
                     <w:right w:val="single" w:sz="8" w:space="0" w:color="auto"/>
                   </w:tcBorders>
-                  <w:shd w:val="clear" w:color="auto" w:fill="auto"/>
                   <w:tcMar>
                     <w:top w:w="0" w:type="dxa"/>
                     <w:left w:w="108" w:type="dxa"/>
@@ -2885,14 +2811,12 @@
                       <w:lang w:val="sv-SE"/>
                     </w:rPr>
                   </w:pPr>
-                  <w:proofErr w:type="spellStart"/>
                   <w:r>
                     <w:rPr>
                       <w:lang w:val="sv-SE"/>
                     </w:rPr>
                     <w:t>Greenland</w:t>
                   </w:r>
-                  <w:proofErr w:type="spellEnd"/>
                 </w:p>
                 <w:p>
                   <w:pPr>
@@ -2900,14 +2824,12 @@
                       <w:lang w:val="sv-SE"/>
                     </w:rPr>
                   </w:pPr>
-                  <w:proofErr w:type="spellStart"/>
                   <w:r>
                     <w:rPr>
                       <w:lang w:val="sv-SE"/>
                     </w:rPr>
                     <w:t>Hungary</w:t>
                   </w:r>
-                  <w:proofErr w:type="spellEnd"/>
                 </w:p>
                 <w:p>
                   <w:pPr>
@@ -2915,14 +2837,12 @@
                       <w:lang w:val="sv-SE"/>
                     </w:rPr>
                   </w:pPr>
-                  <w:proofErr w:type="spellStart"/>
                   <w:r>
                     <w:rPr>
                       <w:lang w:val="sv-SE"/>
                     </w:rPr>
                     <w:t>Iceland</w:t>
                   </w:r>
-                  <w:proofErr w:type="spellEnd"/>
                 </w:p>
                 <w:p>
                   <w:pPr>
@@ -2956,14 +2876,12 @@
                       <w:lang w:val="sv-SE"/>
                     </w:rPr>
                   </w:pPr>
-                  <w:proofErr w:type="spellStart"/>
                   <w:r>
                     <w:rPr>
                       <w:lang w:val="sv-SE"/>
                     </w:rPr>
                     <w:t>Ireland</w:t>
                   </w:r>
-                  <w:proofErr w:type="spellEnd"/>
                 </w:p>
                 <w:p>
                   <w:pPr>
@@ -2984,14 +2902,12 @@
                       <w:lang w:val="sv-SE"/>
                     </w:rPr>
                   </w:pPr>
-                  <w:proofErr w:type="spellStart"/>
                   <w:r>
                     <w:rPr>
                       <w:lang w:val="sv-SE"/>
                     </w:rPr>
                     <w:t>Italy</w:t>
                   </w:r>
-                  <w:proofErr w:type="spellEnd"/>
                 </w:p>
                 <w:p>
                   <w:pPr>
@@ -3025,14 +2941,12 @@
                       <w:lang w:val="sv-SE"/>
                     </w:rPr>
                   </w:pPr>
-                  <w:proofErr w:type="spellStart"/>
                   <w:r>
                     <w:rPr>
                       <w:lang w:val="sv-SE"/>
                     </w:rPr>
                     <w:t>Netherlands</w:t>
                   </w:r>
-                  <w:proofErr w:type="spellEnd"/>
                 </w:p>
                 <w:p>
                   <w:pPr>
@@ -3040,14 +2954,12 @@
                       <w:lang w:val="sv-SE"/>
                     </w:rPr>
                   </w:pPr>
-                  <w:proofErr w:type="spellStart"/>
                   <w:r>
                     <w:rPr>
                       <w:lang w:val="sv-SE"/>
                     </w:rPr>
                     <w:t>Norway</w:t>
                   </w:r>
-                  <w:proofErr w:type="spellEnd"/>
                 </w:p>
                 <w:p>
                   <w:pPr>
@@ -3068,14 +2980,12 @@
                       <w:lang w:val="sv-SE"/>
                     </w:rPr>
                   </w:pPr>
-                  <w:proofErr w:type="spellStart"/>
                   <w:r>
                     <w:rPr>
                       <w:lang w:val="sv-SE"/>
                     </w:rPr>
                     <w:t>Poland</w:t>
                   </w:r>
-                  <w:proofErr w:type="spellEnd"/>
                 </w:p>
                 <w:p>
                   <w:r>
@@ -3137,7 +3047,6 @@
                     <w:bottom w:val="single" w:sz="8" w:space="0" w:color="auto"/>
                     <w:right w:val="single" w:sz="8" w:space="0" w:color="auto"/>
                   </w:tcBorders>
-                  <w:shd w:val="clear" w:color="auto" w:fill="auto"/>
                   <w:tcMar>
                     <w:top w:w="0" w:type="dxa"/>
                     <w:left w:w="108" w:type="dxa"/>
@@ -3296,7 +3205,6 @@
         <w:tc>
           <w:tcPr>
             <w:tcW w:w="9352" w:type="dxa"/>
-            <w:shd w:val="clear" w:color="auto" w:fill="auto"/>
           </w:tcPr>
           <w:p>
             <w:hyperlink r:id="rId16" w:history="1">
@@ -3446,7 +3354,6 @@
         <w:tc>
           <w:tcPr>
             <w:tcW w:w="9352" w:type="dxa"/>
-            <w:shd w:val="clear" w:color="auto" w:fill="auto"/>
           </w:tcPr>
           <w:p>
             <w:pPr>
@@ -3507,13 +3414,8 @@
               <w:t xml:space="preserve">icon with a logo or icon image, </w:t>
             </w:r>
             <w:r>
-              <w:t xml:space="preserve">600x600px / 700 KB / jpg or </w:t>
-            </w:r>
-            <w:proofErr w:type="spellStart"/>
-            <w:r>
-              <w:t>png</w:t>
-            </w:r>
-            <w:proofErr w:type="spellEnd"/>
+              <w:t>600x600px / 700 KB / jpg or png</w:t>
+            </w:r>
             <w:r>
               <w:t xml:space="preserve"> </w:t>
             </w:r>
@@ -3573,13 +3475,8 @@
               </w:numPr>
             </w:pPr>
             <w:r>
-              <w:t xml:space="preserve">Web: Recommended aspect ratio 4:3 or 16:9. Maximum width 1176 / max 700 KB / jpg or </w:t>
-            </w:r>
-            <w:proofErr w:type="spellStart"/>
-            <w:r>
-              <w:t>png</w:t>
-            </w:r>
-            <w:proofErr w:type="spellEnd"/>
+              <w:t>Web: Recommended aspect ratio 4:3 or 16:9. Maximum width 1176 / max 700 KB / jpg or png</w:t>
+            </w:r>
           </w:p>
           <w:p>
             <w:pPr>
@@ -3589,21 +3486,8 @@
               </w:numPr>
             </w:pPr>
             <w:r>
-              <w:t xml:space="preserve">Mobile: 9:16 ratio, 640x1138 </w:t>
-            </w:r>
-            <w:proofErr w:type="spellStart"/>
-            <w:r>
-              <w:t>px</w:t>
-            </w:r>
-            <w:proofErr w:type="spellEnd"/>
-            <w:r>
-              <w:t xml:space="preserve"> / max 700 KB / jpg or </w:t>
-            </w:r>
-            <w:proofErr w:type="spellStart"/>
-            <w:r>
-              <w:t>png</w:t>
-            </w:r>
-            <w:proofErr w:type="spellEnd"/>
+              <w:t>Mobile: 9:16 ratio, 640x1138 px / max 700 KB / jpg or png</w:t>
+            </w:r>
           </w:p>
           <w:p/>
           <w:p>
@@ -3643,15 +3527,7 @@
               </w:numPr>
             </w:pPr>
             <w:r>
-              <w:t xml:space="preserve">Small Image (Icon): 300x300px, jpg or </w:t>
-            </w:r>
-            <w:proofErr w:type="spellStart"/>
-            <w:r>
-              <w:t>png</w:t>
-            </w:r>
-            <w:proofErr w:type="spellEnd"/>
-            <w:r>
-              <w:t xml:space="preserve"> format</w:t>
+              <w:t>Small Image (Icon): 300x300px, jpg or png format</w:t>
             </w:r>
           </w:p>
           <w:p>
@@ -3662,15 +3538,7 @@
               </w:numPr>
             </w:pPr>
             <w:r>
-              <w:t xml:space="preserve">Large Image: 600x600px, jpg or </w:t>
-            </w:r>
-            <w:proofErr w:type="spellStart"/>
-            <w:r>
-              <w:t>png</w:t>
-            </w:r>
-            <w:proofErr w:type="spellEnd"/>
-            <w:r>
-              <w:t xml:space="preserve"> format</w:t>
+              <w:t>Large Image: 600x600px, jpg or png format</w:t>
             </w:r>
           </w:p>
           <w:p>
@@ -3681,15 +3549,7 @@
               </w:numPr>
             </w:pPr>
             <w:r>
-              <w:t xml:space="preserve">Screenshots (Max 6): 920x1742px, jpg or </w:t>
-            </w:r>
-            <w:proofErr w:type="spellStart"/>
-            <w:r>
-              <w:t>png</w:t>
-            </w:r>
-            <w:proofErr w:type="spellEnd"/>
-            <w:r>
-              <w:t xml:space="preserve"> format</w:t>
+              <w:t>Screenshots (Max 6): 920x1742px, jpg or png format</w:t>
             </w:r>
           </w:p>
           <w:p>
@@ -3700,15 +3560,7 @@
               </w:numPr>
             </w:pPr>
             <w:r>
-              <w:t xml:space="preserve">Featured App Image: 1080x576px, jpg or </w:t>
-            </w:r>
-            <w:proofErr w:type="spellStart"/>
-            <w:r>
-              <w:t>png</w:t>
-            </w:r>
-            <w:proofErr w:type="spellEnd"/>
-            <w:r>
-              <w:t xml:space="preserve"> format</w:t>
+              <w:t>Featured App Image: 1080x576px, jpg or png format</w:t>
             </w:r>
           </w:p>
           <w:p/>
@@ -3802,7 +3654,7 @@
         <mc:AlternateContent>
           <mc:Choice Requires="wps">
             <w:drawing>
-              <wp:anchor distT="0" distB="0" distL="114300" distR="114300" simplePos="0" relativeHeight="251688960" behindDoc="0" locked="0" layoutInCell="1" allowOverlap="1" wp14:anchorId="60ECB352" wp14:editId="24830DC2">
+              <wp:anchor distT="0" distB="0" distL="114300" distR="114300" simplePos="0" relativeHeight="251658262" behindDoc="0" locked="0" layoutInCell="1" allowOverlap="1" wp14:anchorId="60ECB352" wp14:editId="24830DC2">
                 <wp:simplePos x="0" y="0"/>
                 <wp:positionH relativeFrom="column">
                   <wp:posOffset>3948853</wp:posOffset>
@@ -3905,7 +3757,7 @@
                 <v:stroke joinstyle="miter"/>
                 <v:path gradientshapeok="t" o:connecttype="rect"/>
               </v:shapetype>
-              <v:shape id="Text Box 2" o:spid="_x0000_s1026" type="#_x0000_t202" style="position:absolute;margin-left:310.95pt;margin-top:186.7pt;width:62.3pt;height:96.95pt;z-index:251688960;visibility:visible;mso-wrap-style:square;mso-width-percent:0;mso-height-percent:0;mso-wrap-distance-left:9pt;mso-wrap-distance-top:0;mso-wrap-distance-right:9pt;mso-wrap-distance-bottom:0;mso-position-horizontal:absolute;mso-position-horizontal-relative:text;mso-position-vertical:absolute;mso-position-vertical-relative:text;mso-width-percent:0;mso-height-percent:0;mso-width-relative:margin;mso-height-relative:margin;v-text-anchor:top" o:gfxdata="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">
+              <v:shape id="Text Box 2" o:spid="_x0000_s1026" type="#_x0000_t202" style="position:absolute;margin-left:310.95pt;margin-top:186.7pt;width:62.3pt;height:96.95pt;z-index:251658262;visibility:visible;mso-wrap-style:square;mso-width-percent:0;mso-height-percent:0;mso-wrap-distance-left:9pt;mso-wrap-distance-top:0;mso-wrap-distance-right:9pt;mso-wrap-distance-bottom:0;mso-position-horizontal:absolute;mso-position-horizontal-relative:text;mso-position-vertical:absolute;mso-position-vertical-relative:text;mso-width-percent:0;mso-height-percent:0;mso-width-relative:margin;mso-height-relative:margin;v-text-anchor:top" o:gfxdata="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">
                 <v:textbox>
                   <w:txbxContent>
                     <w:p>
@@ -3959,7 +3811,7 @@
         <mc:AlternateContent>
           <mc:Choice Requires="wps">
             <w:drawing>
-              <wp:anchor distT="0" distB="0" distL="114300" distR="114300" simplePos="0" relativeHeight="251686912" behindDoc="0" locked="0" layoutInCell="1" allowOverlap="1" wp14:anchorId="325EA93A" wp14:editId="4871658C">
+              <wp:anchor distT="0" distB="0" distL="114300" distR="114300" simplePos="0" relativeHeight="251658260" behindDoc="0" locked="0" layoutInCell="1" allowOverlap="1" wp14:anchorId="325EA93A" wp14:editId="4871658C">
                 <wp:simplePos x="0" y="0"/>
                 <wp:positionH relativeFrom="column">
                   <wp:posOffset>4691168</wp:posOffset>
@@ -4035,7 +3887,7 @@
         <mc:AlternateContent>
           <mc:Choice Requires="wps">
             <w:drawing>
-              <wp:anchor distT="0" distB="0" distL="114300" distR="114300" simplePos="0" relativeHeight="251683840" behindDoc="0" locked="0" layoutInCell="1" allowOverlap="1" wp14:anchorId="7EFE6507" wp14:editId="6AAA19F5">
+              <wp:anchor distT="0" distB="0" distL="114300" distR="114300" simplePos="0" relativeHeight="251658257" behindDoc="0" locked="0" layoutInCell="1" allowOverlap="1" wp14:anchorId="7EFE6507" wp14:editId="6AAA19F5">
                 <wp:simplePos x="0" y="0"/>
                 <wp:positionH relativeFrom="column">
                   <wp:posOffset>4429759</wp:posOffset>
@@ -4107,7 +3959,7 @@
         <mc:AlternateContent>
           <mc:Choice Requires="wps">
             <w:drawing>
-              <wp:anchor distT="0" distB="0" distL="114300" distR="114300" simplePos="0" relativeHeight="251682816" behindDoc="0" locked="0" layoutInCell="1" allowOverlap="1" wp14:anchorId="32C25B37" wp14:editId="097B7D72">
+              <wp:anchor distT="0" distB="0" distL="114300" distR="114300" simplePos="0" relativeHeight="251658256" behindDoc="0" locked="0" layoutInCell="1" allowOverlap="1" wp14:anchorId="32C25B37" wp14:editId="097B7D72">
                 <wp:simplePos x="0" y="0"/>
                 <wp:positionH relativeFrom="column">
                   <wp:posOffset>4551679</wp:posOffset>
@@ -4179,7 +4031,7 @@
         <mc:AlternateContent>
           <mc:Choice Requires="wps">
             <w:drawing>
-              <wp:anchor distT="0" distB="0" distL="114300" distR="114300" simplePos="0" relativeHeight="251684864" behindDoc="0" locked="0" layoutInCell="1" allowOverlap="1" wp14:anchorId="1580D3C6" wp14:editId="17260200">
+              <wp:anchor distT="0" distB="0" distL="114300" distR="114300" simplePos="0" relativeHeight="251658258" behindDoc="0" locked="0" layoutInCell="1" allowOverlap="1" wp14:anchorId="1580D3C6" wp14:editId="17260200">
                 <wp:simplePos x="0" y="0"/>
                 <wp:positionH relativeFrom="column">
                   <wp:posOffset>5196689</wp:posOffset>
@@ -4246,7 +4098,7 @@
           </mc:Choice>
           <mc:Fallback>
             <w:pict>
-              <v:shape w14:anchorId="1580D3C6" id="_x0000_s1027" type="#_x0000_t202" style="position:absolute;margin-left:409.2pt;margin-top:95.1pt;width:78.4pt;height:22.1pt;z-index:251684864;visibility:visible;mso-wrap-style:square;mso-width-percent:0;mso-height-percent:0;mso-wrap-distance-left:9pt;mso-wrap-distance-top:0;mso-wrap-distance-right:9pt;mso-wrap-distance-bottom:0;mso-position-horizontal:absolute;mso-position-horizontal-relative:text;mso-position-vertical:absolute;mso-position-vertical-relative:text;mso-width-percent:0;mso-height-percent:0;mso-width-relative:margin;mso-height-relative:margin;v-text-anchor:top" o:gfxdata="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">
+              <v:shape w14:anchorId="1580D3C6" id="_x0000_s1027" type="#_x0000_t202" style="position:absolute;margin-left:409.2pt;margin-top:95.1pt;width:78.4pt;height:22.1pt;z-index:251658258;visibility:visible;mso-wrap-style:square;mso-width-percent:0;mso-height-percent:0;mso-wrap-distance-left:9pt;mso-wrap-distance-top:0;mso-wrap-distance-right:9pt;mso-wrap-distance-bottom:0;mso-position-horizontal:absolute;mso-position-horizontal-relative:text;mso-position-vertical:absolute;mso-position-vertical-relative:text;mso-width-percent:0;mso-height-percent:0;mso-width-relative:margin;mso-height-relative:margin;v-text-anchor:top" o:gfxdata="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">
                 <v:textbox>
                   <w:txbxContent>
                     <w:p>
@@ -4268,7 +4120,7 @@
         <mc:AlternateContent>
           <mc:Choice Requires="wps">
             <w:drawing>
-              <wp:anchor distT="0" distB="0" distL="114300" distR="114300" simplePos="0" relativeHeight="251687936" behindDoc="0" locked="0" layoutInCell="1" allowOverlap="1" wp14:anchorId="2646C0FB" wp14:editId="1FE2AE8E">
+              <wp:anchor distT="0" distB="0" distL="114300" distR="114300" simplePos="0" relativeHeight="251658261" behindDoc="0" locked="0" layoutInCell="1" allowOverlap="1" wp14:anchorId="2646C0FB" wp14:editId="1FE2AE8E">
                 <wp:simplePos x="0" y="0"/>
                 <wp:positionH relativeFrom="column">
                   <wp:posOffset>5080635</wp:posOffset>
@@ -4313,15 +4165,7 @@
                         <w:txbxContent>
                           <w:p>
                             <w:r>
-                              <w:t xml:space="preserve">600x600 </w:t>
-                            </w:r>
-                            <w:proofErr w:type="spellStart"/>
-                            <w:r>
-                              <w:t>px</w:t>
-                            </w:r>
-                            <w:proofErr w:type="spellEnd"/>
-                            <w:r>
-                              <w:t xml:space="preserve"> </w:t>
+                              <w:t xml:space="preserve">600x600 px </w:t>
                             </w:r>
                             <w:r>
                               <w:t>App Icon</w:t>
@@ -4346,20 +4190,15 @@
           </mc:Choice>
           <mc:Fallback>
             <w:pict>
-              <v:shape w14:anchorId="2646C0FB" id="_x0000_s1028" type="#_x0000_t202" style="position:absolute;margin-left:400.05pt;margin-top:50.2pt;width:72.05pt;height:38.2pt;z-index:251687936;visibility:visible;mso-wrap-style:square;mso-width-percent:0;mso-height-percent:0;mso-wrap-distance-left:9pt;mso-wrap-distance-top:0;mso-wrap-distance-right:9pt;mso-wrap-distance-bottom:0;mso-position-horizontal:absolute;mso-position-horizontal-relative:text;mso-position-vertical:absolute;mso-position-vertical-relative:text;mso-width-percent:0;mso-height-percent:0;mso-width-relative:margin;mso-height-relative:margin;v-text-anchor:top" o:gfxdata="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">
+              <v:shape w14:anchorId="2646C0FB" id="_x0000_s1028" type="#_x0000_t202" style="position:absolute;margin-left:400.05pt;margin-top:50.2pt;width:72.05pt;height:38.2pt;z-index:251658261;visibility:visible;mso-wrap-style:square;mso-width-percent:0;mso-height-percent:0;mso-wrap-distance-left:9pt;mso-wrap-distance-top:0;mso-wrap-distance-right:9pt;mso-wrap-distance-bottom:0;mso-position-horizontal:absolute;mso-position-horizontal-relative:text;mso-position-vertical:absolute;mso-position-vertical-relative:text;mso-width-percent:0;mso-height-percent:0;mso-width-relative:margin;mso-height-relative:margin;v-text-anchor:top" o:gfxdata="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">
                 <v:textbox>
                   <w:txbxContent>
                     <w:p>
                       <w:r>
                         <w:t xml:space="preserve">600x600 </w:t>
                       </w:r>
-                      <w:proofErr w:type="spellStart"/>
                       <w:r>
-                        <w:t>px</w:t>
-                      </w:r>
-                      <w:proofErr w:type="spellEnd"/>
-                      <w:r>
-                        <w:t xml:space="preserve"> </w:t>
+                        <w:t xml:space="preserve">px </w:t>
                       </w:r>
                       <w:r>
                         <w:t>App Icon</w:t>
@@ -4379,7 +4218,7 @@
         <mc:AlternateContent>
           <mc:Choice Requires="wps">
             <w:drawing>
-              <wp:anchor distT="0" distB="0" distL="114300" distR="114300" simplePos="0" relativeHeight="251685888" behindDoc="0" locked="0" layoutInCell="1" allowOverlap="1" wp14:anchorId="6471701E" wp14:editId="51EA1D85">
+              <wp:anchor distT="0" distB="0" distL="114300" distR="114300" simplePos="0" relativeHeight="251658259" behindDoc="0" locked="0" layoutInCell="1" allowOverlap="1" wp14:anchorId="6471701E" wp14:editId="51EA1D85">
                 <wp:simplePos x="0" y="0"/>
                 <wp:positionH relativeFrom="column">
                   <wp:posOffset>4742815</wp:posOffset>
@@ -4446,7 +4285,7 @@
           </mc:Choice>
           <mc:Fallback>
             <w:pict>
-              <v:shape w14:anchorId="6471701E" id="_x0000_s1029" type="#_x0000_t202" style="position:absolute;margin-left:373.45pt;margin-top:131.5pt;width:108.3pt;height:22.5pt;z-index:251685888;visibility:visible;mso-wrap-style:square;mso-width-percent:0;mso-height-percent:0;mso-wrap-distance-left:9pt;mso-wrap-distance-top:0;mso-wrap-distance-right:9pt;mso-wrap-distance-bottom:0;mso-position-horizontal:absolute;mso-position-horizontal-relative:text;mso-position-vertical:absolute;mso-position-vertical-relative:text;mso-width-percent:0;mso-height-percent:0;mso-width-relative:margin;mso-height-relative:margin;v-text-anchor:top" o:gfxdata="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">
+              <v:shape w14:anchorId="6471701E" id="_x0000_s1029" type="#_x0000_t202" style="position:absolute;margin-left:373.45pt;margin-top:131.5pt;width:108.3pt;height:22.5pt;z-index:251658259;visibility:visible;mso-wrap-style:square;mso-width-percent:0;mso-height-percent:0;mso-wrap-distance-left:9pt;mso-wrap-distance-top:0;mso-wrap-distance-right:9pt;mso-wrap-distance-bottom:0;mso-position-horizontal:absolute;mso-position-horizontal-relative:text;mso-position-vertical:absolute;mso-position-vertical-relative:text;mso-width-percent:0;mso-height-percent:0;mso-width-relative:margin;mso-height-relative:margin;v-text-anchor:top" o:gfxdata="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">
                 <v:textbox>
                   <w:txbxContent>
                     <w:p>
@@ -4512,7 +4351,7 @@
         <mc:AlternateContent>
           <mc:Choice Requires="wps">
             <w:drawing>
-              <wp:anchor distT="0" distB="0" distL="114300" distR="114300" simplePos="0" relativeHeight="251677696" behindDoc="0" locked="0" layoutInCell="1" allowOverlap="1" wp14:anchorId="6E931E85" wp14:editId="4E5E02BC">
+              <wp:anchor distT="0" distB="0" distL="114300" distR="114300" simplePos="0" relativeHeight="251658252" behindDoc="0" locked="0" layoutInCell="1" allowOverlap="1" wp14:anchorId="6E931E85" wp14:editId="4E5E02BC">
                 <wp:simplePos x="0" y="0"/>
                 <wp:positionH relativeFrom="column">
                   <wp:posOffset>5064981</wp:posOffset>
@@ -4584,7 +4423,7 @@
         <mc:AlternateContent>
           <mc:Choice Requires="wps">
             <w:drawing>
-              <wp:anchor distT="0" distB="0" distL="114300" distR="114300" simplePos="0" relativeHeight="251675648" behindDoc="0" locked="0" layoutInCell="1" allowOverlap="1" wp14:anchorId="561FE14F" wp14:editId="2BBAA58A">
+              <wp:anchor distT="0" distB="0" distL="114300" distR="114300" simplePos="0" relativeHeight="251658250" behindDoc="0" locked="0" layoutInCell="1" allowOverlap="1" wp14:anchorId="561FE14F" wp14:editId="2BBAA58A">
                 <wp:simplePos x="0" y="0"/>
                 <wp:positionH relativeFrom="column">
                   <wp:posOffset>2035534</wp:posOffset>
@@ -4656,7 +4495,7 @@
         <mc:AlternateContent>
           <mc:Choice Requires="wps">
             <w:drawing>
-              <wp:anchor distT="0" distB="0" distL="114300" distR="114300" simplePos="0" relativeHeight="251668480" behindDoc="0" locked="0" layoutInCell="1" allowOverlap="1" wp14:anchorId="30E36B6E" wp14:editId="11F9D511">
+              <wp:anchor distT="0" distB="0" distL="114300" distR="114300" simplePos="0" relativeHeight="251658245" behindDoc="0" locked="0" layoutInCell="1" allowOverlap="1" wp14:anchorId="30E36B6E" wp14:editId="11F9D511">
                 <wp:simplePos x="0" y="0"/>
                 <wp:positionH relativeFrom="column">
                   <wp:posOffset>1598212</wp:posOffset>
@@ -4728,7 +4567,7 @@
         <mc:AlternateContent>
           <mc:Choice Requires="wps">
             <w:drawing>
-              <wp:anchor distT="0" distB="0" distL="114300" distR="114300" simplePos="0" relativeHeight="251667456" behindDoc="0" locked="0" layoutInCell="1" allowOverlap="1" wp14:anchorId="28D24AEB" wp14:editId="254587D7">
+              <wp:anchor distT="0" distB="0" distL="114300" distR="114300" simplePos="0" relativeHeight="251658244" behindDoc="0" locked="0" layoutInCell="1" allowOverlap="1" wp14:anchorId="28D24AEB" wp14:editId="254587D7">
                 <wp:simplePos x="0" y="0"/>
                 <wp:positionH relativeFrom="column">
                   <wp:posOffset>2575339</wp:posOffset>
@@ -4795,7 +4634,7 @@
           </mc:Choice>
           <mc:Fallback>
             <w:pict>
-              <v:shape w14:anchorId="28D24AEB" id="_x0000_s1030" type="#_x0000_t202" style="position:absolute;margin-left:202.8pt;margin-top:162.1pt;width:281.7pt;height:36.2pt;z-index:251667456;visibility:visible;mso-wrap-style:square;mso-width-percent:0;mso-height-percent:0;mso-wrap-distance-left:9pt;mso-wrap-distance-top:0;mso-wrap-distance-right:9pt;mso-wrap-distance-bottom:0;mso-position-horizontal:absolute;mso-position-horizontal-relative:text;mso-position-vertical:absolute;mso-position-vertical-relative:text;mso-width-percent:0;mso-height-percent:0;mso-width-relative:margin;mso-height-relative:margin;v-text-anchor:top" o:gfxdata="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">
+              <v:shape w14:anchorId="28D24AEB" id="_x0000_s1030" type="#_x0000_t202" style="position:absolute;margin-left:202.8pt;margin-top:162.1pt;width:281.7pt;height:36.2pt;z-index:251658244;visibility:visible;mso-wrap-style:square;mso-width-percent:0;mso-height-percent:0;mso-wrap-distance-left:9pt;mso-wrap-distance-top:0;mso-wrap-distance-right:9pt;mso-wrap-distance-bottom:0;mso-position-horizontal:absolute;mso-position-horizontal-relative:text;mso-position-vertical:absolute;mso-position-vertical-relative:text;mso-width-percent:0;mso-height-percent:0;mso-width-relative:margin;mso-height-relative:margin;v-text-anchor:top" o:gfxdata="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">
                 <v:textbox>
                   <w:txbxContent>
                     <w:p>
@@ -4817,7 +4656,7 @@
         <mc:AlternateContent>
           <mc:Choice Requires="wps">
             <w:drawing>
-              <wp:anchor distT="0" distB="0" distL="114300" distR="114300" simplePos="0" relativeHeight="251678720" behindDoc="0" locked="0" layoutInCell="1" allowOverlap="1" wp14:anchorId="201A43F3" wp14:editId="41A911E5">
+              <wp:anchor distT="0" distB="0" distL="114300" distR="114300" simplePos="0" relativeHeight="251658253" behindDoc="0" locked="0" layoutInCell="1" allowOverlap="1" wp14:anchorId="201A43F3" wp14:editId="41A911E5">
                 <wp:simplePos x="0" y="0"/>
                 <wp:positionH relativeFrom="column">
                   <wp:posOffset>-232244</wp:posOffset>
@@ -4889,7 +4728,7 @@
         <mc:AlternateContent>
           <mc:Choice Requires="wps">
             <w:drawing>
-              <wp:anchor distT="0" distB="0" distL="114300" distR="114300" simplePos="0" relativeHeight="251665408" behindDoc="0" locked="0" layoutInCell="1" allowOverlap="1" wp14:anchorId="029EE66B" wp14:editId="66357634">
+              <wp:anchor distT="0" distB="0" distL="114300" distR="114300" simplePos="0" relativeHeight="251658242" behindDoc="0" locked="0" layoutInCell="1" allowOverlap="1" wp14:anchorId="029EE66B" wp14:editId="66357634">
                 <wp:simplePos x="0" y="0"/>
                 <wp:positionH relativeFrom="column">
                   <wp:posOffset>-415372</wp:posOffset>
@@ -4956,7 +4795,7 @@
           </mc:Choice>
           <mc:Fallback>
             <w:pict>
-              <v:shape w14:anchorId="029EE66B" id="_x0000_s1031" type="#_x0000_t202" style="position:absolute;margin-left:-32.7pt;margin-top:169.35pt;width:111.2pt;height:20.65pt;z-index:251665408;visibility:visible;mso-wrap-style:square;mso-width-percent:0;mso-height-percent:0;mso-wrap-distance-left:9pt;mso-wrap-distance-top:0;mso-wrap-distance-right:9pt;mso-wrap-distance-bottom:0;mso-position-horizontal:absolute;mso-position-horizontal-relative:text;mso-position-vertical:absolute;mso-position-vertical-relative:text;mso-width-percent:0;mso-height-percent:0;mso-width-relative:margin;mso-height-relative:margin;v-text-anchor:top" o:gfxdata="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">
+              <v:shape w14:anchorId="029EE66B" id="_x0000_s1031" type="#_x0000_t202" style="position:absolute;margin-left:-32.7pt;margin-top:169.35pt;width:111.2pt;height:20.65pt;z-index:251658242;visibility:visible;mso-wrap-style:square;mso-width-percent:0;mso-height-percent:0;mso-wrap-distance-left:9pt;mso-wrap-distance-top:0;mso-wrap-distance-right:9pt;mso-wrap-distance-bottom:0;mso-position-horizontal:absolute;mso-position-horizontal-relative:text;mso-position-vertical:absolute;mso-position-vertical-relative:text;mso-width-percent:0;mso-height-percent:0;mso-width-relative:margin;mso-height-relative:margin;v-text-anchor:top" o:gfxdata="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">
                 <v:textbox>
                   <w:txbxContent>
                     <w:p>
@@ -4978,7 +4817,7 @@
         <mc:AlternateContent>
           <mc:Choice Requires="wps">
             <w:drawing>
-              <wp:anchor distT="0" distB="0" distL="114300" distR="114300" simplePos="0" relativeHeight="251661312" behindDoc="0" locked="0" layoutInCell="1" allowOverlap="1" wp14:anchorId="11F3CE84" wp14:editId="78FFF44D">
+              <wp:anchor distT="0" distB="0" distL="114300" distR="114300" simplePos="0" relativeHeight="251658240" behindDoc="0" locked="0" layoutInCell="1" allowOverlap="1" wp14:anchorId="11F3CE84" wp14:editId="78FFF44D">
                 <wp:simplePos x="0" y="0"/>
                 <wp:positionH relativeFrom="column">
                   <wp:posOffset>2406042</wp:posOffset>
@@ -5050,7 +4889,7 @@
         <mc:AlternateContent>
           <mc:Choice Requires="wps">
             <w:drawing>
-              <wp:anchor distT="0" distB="0" distL="114300" distR="114300" simplePos="0" relativeHeight="251664384" behindDoc="0" locked="0" layoutInCell="1" allowOverlap="1" wp14:anchorId="2F8BBDD3" wp14:editId="0E4C3200">
+              <wp:anchor distT="0" distB="0" distL="114300" distR="114300" simplePos="0" relativeHeight="251658241" behindDoc="0" locked="0" layoutInCell="1" allowOverlap="1" wp14:anchorId="2F8BBDD3" wp14:editId="0E4C3200">
                 <wp:simplePos x="0" y="0"/>
                 <wp:positionH relativeFrom="column">
                   <wp:posOffset>3016223</wp:posOffset>
@@ -5117,7 +4956,7 @@
           </mc:Choice>
           <mc:Fallback>
             <w:pict>
-              <v:shape w14:anchorId="2F8BBDD3" id="_x0000_s1032" type="#_x0000_t202" style="position:absolute;margin-left:237.5pt;margin-top:120.85pt;width:108.3pt;height:22.5pt;z-index:251664384;visibility:visible;mso-wrap-style:square;mso-width-percent:0;mso-height-percent:0;mso-wrap-distance-left:9pt;mso-wrap-distance-top:0;mso-wrap-distance-right:9pt;mso-wrap-distance-bottom:0;mso-position-horizontal:absolute;mso-position-horizontal-relative:text;mso-position-vertical:absolute;mso-position-vertical-relative:text;mso-width-percent:0;mso-height-percent:0;mso-width-relative:margin;mso-height-relative:margin;v-text-anchor:top" o:gfxdata="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">
+              <v:shape w14:anchorId="2F8BBDD3" id="_x0000_s1032" type="#_x0000_t202" style="position:absolute;margin-left:237.5pt;margin-top:120.85pt;width:108.3pt;height:22.5pt;z-index:251658241;visibility:visible;mso-wrap-style:square;mso-width-percent:0;mso-height-percent:0;mso-wrap-distance-left:9pt;mso-wrap-distance-top:0;mso-wrap-distance-right:9pt;mso-wrap-distance-bottom:0;mso-position-horizontal:absolute;mso-position-horizontal-relative:text;mso-position-vertical:absolute;mso-position-vertical-relative:text;mso-width-percent:0;mso-height-percent:0;mso-width-relative:margin;mso-height-relative:margin;v-text-anchor:top" o:gfxdata="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">
                 <v:textbox>
                   <w:txbxContent>
                     <w:p>
@@ -5139,7 +4978,7 @@
         <mc:AlternateContent>
           <mc:Choice Requires="wps">
             <w:drawing>
-              <wp:anchor distT="0" distB="0" distL="114300" distR="114300" simplePos="0" relativeHeight="251674624" behindDoc="0" locked="0" layoutInCell="1" allowOverlap="1" wp14:anchorId="27C5119F" wp14:editId="1C26DF6D">
+              <wp:anchor distT="0" distB="0" distL="114300" distR="114300" simplePos="0" relativeHeight="251658249" behindDoc="0" locked="0" layoutInCell="1" allowOverlap="1" wp14:anchorId="27C5119F" wp14:editId="1C26DF6D">
                 <wp:simplePos x="0" y="0"/>
                 <wp:positionH relativeFrom="column">
                   <wp:posOffset>1868557</wp:posOffset>
@@ -5211,7 +5050,7 @@
         <mc:AlternateContent>
           <mc:Choice Requires="wps">
             <w:drawing>
-              <wp:anchor distT="0" distB="0" distL="114300" distR="114300" simplePos="0" relativeHeight="251673600" behindDoc="0" locked="0" layoutInCell="1" allowOverlap="1" wp14:anchorId="4C331CBC" wp14:editId="1D0DD95A">
+              <wp:anchor distT="0" distB="0" distL="114300" distR="114300" simplePos="0" relativeHeight="251658248" behindDoc="0" locked="0" layoutInCell="1" allowOverlap="1" wp14:anchorId="4C331CBC" wp14:editId="1D0DD95A">
                 <wp:simplePos x="0" y="0"/>
                 <wp:positionH relativeFrom="column">
                   <wp:posOffset>2666613</wp:posOffset>
@@ -5278,7 +5117,7 @@
           </mc:Choice>
           <mc:Fallback>
             <w:pict>
-              <v:shape w14:anchorId="4C331CBC" id="_x0000_s1033" type="#_x0000_t202" style="position:absolute;margin-left:209.95pt;margin-top:34.75pt;width:108.3pt;height:22.5pt;z-index:251673600;visibility:visible;mso-wrap-style:square;mso-width-percent:0;mso-height-percent:0;mso-wrap-distance-left:9pt;mso-wrap-distance-top:0;mso-wrap-distance-right:9pt;mso-wrap-distance-bottom:0;mso-position-horizontal:absolute;mso-position-horizontal-relative:text;mso-position-vertical:absolute;mso-position-vertical-relative:text;mso-width-percent:0;mso-height-percent:0;mso-width-relative:margin;mso-height-relative:margin;v-text-anchor:top" o:gfxdata="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">
+              <v:shape w14:anchorId="4C331CBC" id="_x0000_s1033" type="#_x0000_t202" style="position:absolute;margin-left:209.95pt;margin-top:34.75pt;width:108.3pt;height:22.5pt;z-index:251658248;visibility:visible;mso-wrap-style:square;mso-width-percent:0;mso-height-percent:0;mso-wrap-distance-left:9pt;mso-wrap-distance-top:0;mso-wrap-distance-right:9pt;mso-wrap-distance-bottom:0;mso-position-horizontal:absolute;mso-position-horizontal-relative:text;mso-position-vertical:absolute;mso-position-vertical-relative:text;mso-width-percent:0;mso-height-percent:0;mso-width-relative:margin;mso-height-relative:margin;v-text-anchor:top" o:gfxdata="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">
                 <v:textbox>
                   <w:txbxContent>
                     <w:p>
@@ -5300,7 +5139,7 @@
         <mc:AlternateContent>
           <mc:Choice Requires="wps">
             <w:drawing>
-              <wp:anchor distT="0" distB="0" distL="114300" distR="114300" simplePos="0" relativeHeight="251669504" behindDoc="0" locked="0" layoutInCell="1" allowOverlap="1" wp14:anchorId="6BAC3D67" wp14:editId="59450441">
+              <wp:anchor distT="0" distB="0" distL="114300" distR="114300" simplePos="0" relativeHeight="251658246" behindDoc="0" locked="0" layoutInCell="1" allowOverlap="1" wp14:anchorId="6BAC3D67" wp14:editId="59450441">
                 <wp:simplePos x="0" y="0"/>
                 <wp:positionH relativeFrom="column">
                   <wp:posOffset>606839</wp:posOffset>
@@ -5372,7 +5211,7 @@
         <mc:AlternateContent>
           <mc:Choice Requires="wps">
             <w:drawing>
-              <wp:anchor distT="0" distB="0" distL="114300" distR="114300" simplePos="0" relativeHeight="251672576" behindDoc="0" locked="0" layoutInCell="1" allowOverlap="1" wp14:anchorId="614973C0" wp14:editId="6BAB091A">
+              <wp:anchor distT="0" distB="0" distL="114300" distR="114300" simplePos="0" relativeHeight="251658247" behindDoc="0" locked="0" layoutInCell="1" allowOverlap="1" wp14:anchorId="614973C0" wp14:editId="6BAB091A">
                 <wp:simplePos x="0" y="0"/>
                 <wp:positionH relativeFrom="column">
                   <wp:posOffset>850790</wp:posOffset>
@@ -5444,7 +5283,7 @@
           </mc:Choice>
           <mc:Fallback>
             <w:pict>
-              <v:shape w14:anchorId="614973C0" id="_x0000_s1034" type="#_x0000_t202" style="position:absolute;margin-left:67pt;margin-top:-36.95pt;width:108.3pt;height:33.15pt;z-index:251672576;visibility:visible;mso-wrap-style:square;mso-width-percent:0;mso-height-percent:0;mso-wrap-distance-left:9pt;mso-wrap-distance-top:0;mso-wrap-distance-right:9pt;mso-wrap-distance-bottom:0;mso-position-horizontal:absolute;mso-position-horizontal-relative:text;mso-position-vertical:absolute;mso-position-vertical-relative:text;mso-width-percent:0;mso-height-percent:0;mso-width-relative:margin;mso-height-relative:margin;v-text-anchor:top" o:gfxdata="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">
+              <v:shape w14:anchorId="614973C0" id="_x0000_s1034" type="#_x0000_t202" style="position:absolute;margin-left:67pt;margin-top:-36.95pt;width:108.3pt;height:33.15pt;z-index:251658247;visibility:visible;mso-wrap-style:square;mso-width-percent:0;mso-height-percent:0;mso-wrap-distance-left:9pt;mso-wrap-distance-top:0;mso-wrap-distance-right:9pt;mso-wrap-distance-bottom:0;mso-position-horizontal:absolute;mso-position-horizontal-relative:text;mso-position-vertical:absolute;mso-position-vertical-relative:text;mso-width-percent:0;mso-height-percent:0;mso-width-relative:margin;mso-height-relative:margin;v-text-anchor:top" o:gfxdata="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">
                 <v:textbox>
                   <w:txbxContent>
                     <w:p>
@@ -5471,7 +5310,7 @@
         <mc:AlternateContent>
           <mc:Choice Requires="wps">
             <w:drawing>
-              <wp:anchor distT="0" distB="0" distL="114300" distR="114300" simplePos="0" relativeHeight="251676672" behindDoc="0" locked="0" layoutInCell="1" allowOverlap="1" wp14:anchorId="2A9DBDDB" wp14:editId="20A8CA6E">
+              <wp:anchor distT="0" distB="0" distL="114300" distR="114300" simplePos="0" relativeHeight="251658251" behindDoc="0" locked="0" layoutInCell="1" allowOverlap="1" wp14:anchorId="2A9DBDDB" wp14:editId="20A8CA6E">
                 <wp:simplePos x="0" y="0"/>
                 <wp:positionH relativeFrom="column">
                   <wp:posOffset>4623435</wp:posOffset>
@@ -5541,7 +5380,7 @@
           </mc:Choice>
           <mc:Fallback>
             <w:pict>
-              <v:shape w14:anchorId="2A9DBDDB" id="_x0000_s1035" type="#_x0000_t202" style="position:absolute;margin-left:364.05pt;margin-top:99.2pt;width:108.3pt;height:22.5pt;z-index:251676672;visibility:visible;mso-wrap-style:square;mso-width-percent:0;mso-height-percent:0;mso-wrap-distance-left:9pt;mso-wrap-distance-top:0;mso-wrap-distance-right:9pt;mso-wrap-distance-bottom:0;mso-position-horizontal:absolute;mso-position-horizontal-relative:text;mso-position-vertical:absolute;mso-position-vertical-relative:text;mso-width-percent:0;mso-height-percent:0;mso-width-relative:margin;mso-height-relative:margin;v-text-anchor:top" o:gfxdata="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">
+              <v:shape w14:anchorId="2A9DBDDB" id="_x0000_s1035" type="#_x0000_t202" style="position:absolute;margin-left:364.05pt;margin-top:99.2pt;width:108.3pt;height:22.5pt;z-index:251658251;visibility:visible;mso-wrap-style:square;mso-width-percent:0;mso-height-percent:0;mso-wrap-distance-left:9pt;mso-wrap-distance-top:0;mso-wrap-distance-right:9pt;mso-wrap-distance-bottom:0;mso-position-horizontal:absolute;mso-position-horizontal-relative:text;mso-position-vertical:absolute;mso-position-vertical-relative:text;mso-width-percent:0;mso-height-percent:0;mso-width-relative:margin;mso-height-relative:margin;v-text-anchor:top" o:gfxdata="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">
                 <v:textbox>
                   <w:txbxContent>
                     <w:p>
@@ -5566,7 +5405,7 @@
         <mc:AlternateContent>
           <mc:Choice Requires="wps">
             <w:drawing>
-              <wp:anchor distT="0" distB="0" distL="114300" distR="114300" simplePos="0" relativeHeight="251666432" behindDoc="0" locked="0" layoutInCell="1" allowOverlap="1" wp14:anchorId="13D25200" wp14:editId="0186CCCD">
+              <wp:anchor distT="0" distB="0" distL="114300" distR="114300" simplePos="0" relativeHeight="251658243" behindDoc="0" locked="0" layoutInCell="1" allowOverlap="1" wp14:anchorId="13D25200" wp14:editId="0186CCCD">
                 <wp:simplePos x="0" y="0"/>
                 <wp:positionH relativeFrom="column">
                   <wp:posOffset>2682240</wp:posOffset>
@@ -5633,7 +5472,7 @@
           </mc:Choice>
           <mc:Fallback>
             <w:pict>
-              <v:shape w14:anchorId="13D25200" id="_x0000_s1036" type="#_x0000_t202" style="position:absolute;margin-left:211.2pt;margin-top:-9pt;width:108.3pt;height:22.5pt;z-index:251666432;visibility:visible;mso-wrap-style:square;mso-width-percent:0;mso-height-percent:0;mso-wrap-distance-left:9pt;mso-wrap-distance-top:0;mso-wrap-distance-right:9pt;mso-wrap-distance-bottom:0;mso-position-horizontal:absolute;mso-position-horizontal-relative:text;mso-position-vertical:absolute;mso-position-vertical-relative:text;mso-width-percent:0;mso-height-percent:0;mso-width-relative:margin;mso-height-relative:margin;v-text-anchor:top" o:gfxdata="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">
+              <v:shape w14:anchorId="13D25200" id="_x0000_s1036" type="#_x0000_t202" style="position:absolute;margin-left:211.2pt;margin-top:-9pt;width:108.3pt;height:22.5pt;z-index:251658243;visibility:visible;mso-wrap-style:square;mso-width-percent:0;mso-height-percent:0;mso-wrap-distance-left:9pt;mso-wrap-distance-top:0;mso-wrap-distance-right:9pt;mso-wrap-distance-bottom:0;mso-position-horizontal:absolute;mso-position-horizontal-relative:text;mso-position-vertical:absolute;mso-position-vertical-relative:text;mso-width-percent:0;mso-height-percent:0;mso-width-relative:margin;mso-height-relative:margin;v-text-anchor:top" o:gfxdata="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">
                 <v:textbox>
                   <w:txbxContent>
                     <w:p>
@@ -5697,7 +5536,7 @@
         <mc:AlternateContent>
           <mc:Choice Requires="wps">
             <w:drawing>
-              <wp:anchor distT="0" distB="0" distL="114300" distR="114300" simplePos="0" relativeHeight="251680768" behindDoc="0" locked="0" layoutInCell="1" allowOverlap="1" wp14:anchorId="5D368CD5" wp14:editId="0908EC6F">
+              <wp:anchor distT="0" distB="0" distL="114300" distR="114300" simplePos="0" relativeHeight="251658255" behindDoc="0" locked="0" layoutInCell="1" allowOverlap="1" wp14:anchorId="5D368CD5" wp14:editId="0908EC6F">
                 <wp:simplePos x="0" y="0"/>
                 <wp:positionH relativeFrom="column">
                   <wp:posOffset>2521585</wp:posOffset>
@@ -5764,7 +5603,7 @@
           </mc:Choice>
           <mc:Fallback>
             <w:pict>
-              <v:shape w14:anchorId="5D368CD5" id="_x0000_s1037" type="#_x0000_t202" style="position:absolute;margin-left:198.55pt;margin-top:33.8pt;width:72.05pt;height:27.2pt;z-index:251680768;visibility:visible;mso-wrap-style:square;mso-width-percent:0;mso-height-percent:0;mso-wrap-distance-left:9pt;mso-wrap-distance-top:0;mso-wrap-distance-right:9pt;mso-wrap-distance-bottom:0;mso-position-horizontal:absolute;mso-position-horizontal-relative:text;mso-position-vertical:absolute;mso-position-vertical-relative:text;mso-width-percent:0;mso-height-percent:0;mso-width-relative:margin;mso-height-relative:margin;v-text-anchor:top" o:gfxdata="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">
+              <v:shape w14:anchorId="5D368CD5" id="_x0000_s1037" type="#_x0000_t202" style="position:absolute;margin-left:198.55pt;margin-top:33.8pt;width:72.05pt;height:27.2pt;z-index:251658255;visibility:visible;mso-wrap-style:square;mso-width-percent:0;mso-height-percent:0;mso-wrap-distance-left:9pt;mso-wrap-distance-top:0;mso-wrap-distance-right:9pt;mso-wrap-distance-bottom:0;mso-position-horizontal:absolute;mso-position-horizontal-relative:text;mso-position-vertical:absolute;mso-position-vertical-relative:text;mso-width-percent:0;mso-height-percent:0;mso-width-relative:margin;mso-height-relative:margin;v-text-anchor:top" o:gfxdata="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">
                 <v:textbox>
                   <w:txbxContent>
                     <w:p>
@@ -5786,7 +5625,7 @@
         <mc:AlternateContent>
           <mc:Choice Requires="wps">
             <w:drawing>
-              <wp:anchor distT="0" distB="0" distL="114300" distR="114300" simplePos="0" relativeHeight="251679744" behindDoc="0" locked="0" layoutInCell="1" allowOverlap="1" wp14:anchorId="0C250C39" wp14:editId="6EC4EBC8">
+              <wp:anchor distT="0" distB="0" distL="114300" distR="114300" simplePos="0" relativeHeight="251658254" behindDoc="0" locked="0" layoutInCell="1" allowOverlap="1" wp14:anchorId="0C250C39" wp14:editId="6EC4EBC8">
                 <wp:simplePos x="0" y="0"/>
                 <wp:positionH relativeFrom="column">
                   <wp:posOffset>1950167</wp:posOffset>
@@ -5933,7 +5772,7 @@
         <w:lang w:eastAsia="de-DE"/>
       </w:rPr>
       <w:drawing>
-        <wp:anchor distT="0" distB="0" distL="114300" distR="114300" simplePos="0" relativeHeight="251661312" behindDoc="0" locked="0" layoutInCell="1" allowOverlap="1" wp14:anchorId="414E965C" wp14:editId="1E205EB4">
+        <wp:anchor distT="0" distB="0" distL="114300" distR="114300" simplePos="0" relativeHeight="251658241" behindDoc="0" locked="0" layoutInCell="1" allowOverlap="1" wp14:anchorId="414E965C" wp14:editId="1E205EB4">
           <wp:simplePos x="0" y="0"/>
           <wp:positionH relativeFrom="page">
             <wp:posOffset>795254</wp:posOffset>
@@ -6001,7 +5840,7 @@
         <w:lang w:eastAsia="de-DE"/>
       </w:rPr>
       <w:drawing>
-        <wp:anchor distT="0" distB="0" distL="114300" distR="114300" simplePos="0" relativeHeight="251660288" behindDoc="0" locked="0" layoutInCell="1" allowOverlap="1" wp14:anchorId="1D313B79" wp14:editId="04C345A3">
+        <wp:anchor distT="0" distB="0" distL="114300" distR="114300" simplePos="0" relativeHeight="251658240" behindDoc="0" locked="0" layoutInCell="1" allowOverlap="1" wp14:anchorId="1D313B79" wp14:editId="04C345A3">
           <wp:simplePos x="0" y="0"/>
           <wp:positionH relativeFrom="page">
             <wp:posOffset>5062855</wp:posOffset>
@@ -6122,10 +5961,10 @@
       <w:t xml:space="preserve"> </w:t>
     </w:r>
     <w:r>
-      <w:t>August</w:t>
+      <w:t xml:space="preserve">December </w:t>
     </w:r>
     <w:r>
-      <w:t xml:space="preserve"> 2025</w:t>
+      <w:t>2025</w:t>
     </w:r>
   </w:p>
 </w:hdr>
@@ -10064,4 +9903,10 @@
     <ds:schemaRef ds:uri="http://schemas.openxmlformats.org/officeDocument/2006/bibliography"/>
   </ds:schemaRefs>
 </ds:datastoreItem>
+</file>
+
+<file path=docMetadata/LabelInfo.xml><?xml version="1.0" encoding="utf-8"?>
+<clbl:labelList xmlns:clbl="http://schemas.microsoft.com/office/2020/mipLabelMetadata">
+  <clbl:label id="{0cf7ac0a-4681-4823-ab0b-04ef02c5f873}" enabled="1" method="Standard" siteId="{42f7676c-f455-423c-82f6-dc2d99791af7}" removed="0"/>
+</clbl:labelList>
 </file>
</xml_diff>